<commit_message>
Guided project Big Mountain Resort doc file submission on April-1
</commit_message>
<xml_diff>
--- a/Guided_Capstone_Project.docx
+++ b/Guided_Capstone_Project.docx
@@ -70,7 +70,27 @@
           <w:szCs w:val="21"/>
           <w:shd w:val="clear" w:color="auto" w:fill="FFFFFF"/>
         </w:rPr>
-        <w:t>The Weekend Adult ticket Price</w:t>
+        <w:t xml:space="preserve">The </w:t>
+      </w:r>
+      <w:r>
+        <w:rPr>
+          <w:rFonts w:ascii="Helvetica" w:hAnsi="Helvetica" w:cs="Helvetica"/>
+          <w:color w:val="000000"/>
+          <w:sz w:val="21"/>
+          <w:szCs w:val="21"/>
+          <w:shd w:val="clear" w:color="auto" w:fill="FFFFFF"/>
+        </w:rPr>
+        <w:t xml:space="preserve">new </w:t>
+      </w:r>
+      <w:r>
+        <w:rPr>
+          <w:rFonts w:ascii="Helvetica" w:hAnsi="Helvetica" w:cs="Helvetica"/>
+          <w:color w:val="000000"/>
+          <w:sz w:val="21"/>
+          <w:szCs w:val="21"/>
+          <w:shd w:val="clear" w:color="auto" w:fill="FFFFFF"/>
+        </w:rPr>
+        <w:t>Weekend Adult ticket Price</w:t>
       </w:r>
       <w:r>
         <w:rPr>
@@ -90,7 +110,27 @@
           <w:szCs w:val="21"/>
           <w:shd w:val="clear" w:color="auto" w:fill="FFFFFF"/>
         </w:rPr>
-        <w:t xml:space="preserve"> $94.51.</w:t>
+        <w:t xml:space="preserve"> $94.</w:t>
+      </w:r>
+      <w:r>
+        <w:rPr>
+          <w:rFonts w:ascii="Helvetica" w:hAnsi="Helvetica" w:cs="Helvetica"/>
+          <w:color w:val="000000"/>
+          <w:sz w:val="21"/>
+          <w:szCs w:val="21"/>
+          <w:shd w:val="clear" w:color="auto" w:fill="FFFFFF"/>
+        </w:rPr>
+        <w:t>22</w:t>
+      </w:r>
+      <w:r>
+        <w:rPr>
+          <w:rFonts w:ascii="Helvetica" w:hAnsi="Helvetica" w:cs="Helvetica"/>
+          <w:color w:val="000000"/>
+          <w:sz w:val="21"/>
+          <w:szCs w:val="21"/>
+          <w:shd w:val="clear" w:color="auto" w:fill="FFFFFF"/>
+        </w:rPr>
+        <w:t>.</w:t>
       </w:r>
       <w:r>
         <w:rPr>
@@ -344,7 +384,27 @@
           <w:szCs w:val="21"/>
           <w:shd w:val="clear" w:color="auto" w:fill="FFFFFF"/>
         </w:rPr>
-        <w:t>above mentioned features are shown below as plots</w:t>
+        <w:t xml:space="preserve">above mentioned features are shown below </w:t>
+      </w:r>
+      <w:r>
+        <w:rPr>
+          <w:rFonts w:ascii="Helvetica" w:hAnsi="Helvetica" w:cs="Helvetica"/>
+          <w:color w:val="000000"/>
+          <w:sz w:val="21"/>
+          <w:szCs w:val="21"/>
+          <w:shd w:val="clear" w:color="auto" w:fill="FFFFFF"/>
+        </w:rPr>
+        <w:t xml:space="preserve">in the </w:t>
+      </w:r>
+      <w:r>
+        <w:rPr>
+          <w:rFonts w:ascii="Helvetica" w:hAnsi="Helvetica" w:cs="Helvetica"/>
+          <w:color w:val="000000"/>
+          <w:sz w:val="21"/>
+          <w:szCs w:val="21"/>
+          <w:shd w:val="clear" w:color="auto" w:fill="FFFFFF"/>
+        </w:rPr>
+        <w:t>plots</w:t>
       </w:r>
       <w:r>
         <w:rPr>
@@ -561,7 +621,7 @@
                                     </pic:cNvPicPr>
                                   </pic:nvPicPr>
                                   <pic:blipFill>
-                                    <a:blip r:embed="rId5">
+                                    <a:blip r:embed="rId6">
                                       <a:extLst>
                                         <a:ext uri="{28A0092B-C50C-407E-A947-70E740481C1C}">
                                           <a14:useLocalDpi xmlns:a14="http://schemas.microsoft.com/office/drawing/2010/main" val="0"/>
@@ -681,7 +741,7 @@
                                           </pic:cNvPicPr>
                                         </pic:nvPicPr>
                                         <pic:blipFill>
-                                          <a:blip r:embed="rId6">
+                                          <a:blip r:embed="rId7">
                                             <a:extLst>
                                               <a:ext uri="{28A0092B-C50C-407E-A947-70E740481C1C}">
                                                 <a14:useLocalDpi xmlns:a14="http://schemas.microsoft.com/office/drawing/2010/main" val="0"/>
@@ -758,7 +818,7 @@
                                     </pic:cNvPicPr>
                                   </pic:nvPicPr>
                                   <pic:blipFill>
-                                    <a:blip r:embed="rId6">
+                                    <a:blip r:embed="rId8">
                                       <a:extLst>
                                         <a:ext uri="{28A0092B-C50C-407E-A947-70E740481C1C}">
                                           <a14:useLocalDpi xmlns:a14="http://schemas.microsoft.com/office/drawing/2010/main" val="0"/>
@@ -892,7 +952,7 @@
                                           </pic:cNvPicPr>
                                         </pic:nvPicPr>
                                         <pic:blipFill>
-                                          <a:blip r:embed="rId7">
+                                          <a:blip r:embed="rId9">
                                             <a:extLst>
                                               <a:ext uri="{28A0092B-C50C-407E-A947-70E740481C1C}">
                                                 <a14:useLocalDpi xmlns:a14="http://schemas.microsoft.com/office/drawing/2010/main" val="0"/>
@@ -969,7 +1029,7 @@
                                     </pic:cNvPicPr>
                                   </pic:nvPicPr>
                                   <pic:blipFill>
-                                    <a:blip r:embed="rId7">
+                                    <a:blip r:embed="rId10">
                                       <a:extLst>
                                         <a:ext uri="{28A0092B-C50C-407E-A947-70E740481C1C}">
                                           <a14:useLocalDpi xmlns:a14="http://schemas.microsoft.com/office/drawing/2010/main" val="0"/>
@@ -1103,7 +1163,7 @@
                                           </pic:cNvPicPr>
                                         </pic:nvPicPr>
                                         <pic:blipFill>
-                                          <a:blip r:embed="rId8">
+                                          <a:blip r:embed="rId11">
                                             <a:extLst>
                                               <a:ext uri="{28A0092B-C50C-407E-A947-70E740481C1C}">
                                                 <a14:useLocalDpi xmlns:a14="http://schemas.microsoft.com/office/drawing/2010/main" val="0"/>
@@ -1180,7 +1240,7 @@
                                     </pic:cNvPicPr>
                                   </pic:nvPicPr>
                                   <pic:blipFill>
-                                    <a:blip r:embed="rId8">
+                                    <a:blip r:embed="rId12">
                                       <a:extLst>
                                         <a:ext uri="{28A0092B-C50C-407E-A947-70E740481C1C}">
                                           <a14:useLocalDpi xmlns:a14="http://schemas.microsoft.com/office/drawing/2010/main" val="0"/>
@@ -1300,7 +1360,7 @@
                                           </pic:cNvPicPr>
                                         </pic:nvPicPr>
                                         <pic:blipFill>
-                                          <a:blip r:embed="rId9">
+                                          <a:blip r:embed="rId13">
                                             <a:extLst>
                                               <a:ext uri="{28A0092B-C50C-407E-A947-70E740481C1C}">
                                                 <a14:useLocalDpi xmlns:a14="http://schemas.microsoft.com/office/drawing/2010/main" val="0"/>
@@ -1377,7 +1437,7 @@
                                     </pic:cNvPicPr>
                                   </pic:nvPicPr>
                                   <pic:blipFill>
-                                    <a:blip r:embed="rId9">
+                                    <a:blip r:embed="rId14">
                                       <a:extLst>
                                         <a:ext uri="{28A0092B-C50C-407E-A947-70E740481C1C}">
                                           <a14:useLocalDpi xmlns:a14="http://schemas.microsoft.com/office/drawing/2010/main" val="0"/>
@@ -1513,7 +1573,7 @@
                                           </pic:cNvPicPr>
                                         </pic:nvPicPr>
                                         <pic:blipFill>
-                                          <a:blip r:embed="rId10">
+                                          <a:blip r:embed="rId15">
                                             <a:extLst>
                                               <a:ext uri="{28A0092B-C50C-407E-A947-70E740481C1C}">
                                                 <a14:useLocalDpi xmlns:a14="http://schemas.microsoft.com/office/drawing/2010/main" val="0"/>
@@ -1590,7 +1650,7 @@
                                     </pic:cNvPicPr>
                                   </pic:nvPicPr>
                                   <pic:blipFill>
-                                    <a:blip r:embed="rId10">
+                                    <a:blip r:embed="rId16">
                                       <a:extLst>
                                         <a:ext uri="{28A0092B-C50C-407E-A947-70E740481C1C}">
                                           <a14:useLocalDpi xmlns:a14="http://schemas.microsoft.com/office/drawing/2010/main" val="0"/>
@@ -1729,17 +1789,27 @@
           <w:szCs w:val="21"/>
           <w:shd w:val="clear" w:color="auto" w:fill="FFFFFF"/>
         </w:rPr>
-        <w:t xml:space="preserve">  </w:t>
-      </w:r>
-      <w:r>
-        <w:rPr>
-          <w:rFonts w:ascii="Helvetica" w:hAnsi="Helvetica" w:cs="Helvetica"/>
-          <w:color w:val="000000"/>
-          <w:sz w:val="21"/>
-          <w:szCs w:val="21"/>
-          <w:shd w:val="clear" w:color="auto" w:fill="FFFFFF"/>
-        </w:rPr>
-        <w:t>$10.24</w:t>
+        <w:t xml:space="preserve"> </w:t>
+      </w:r>
+      <w:r>
+        <w:rPr>
+          <w:rFonts w:ascii="Helvetica" w:hAnsi="Helvetica" w:cs="Helvetica"/>
+          <w:color w:val="000000"/>
+          <w:sz w:val="21"/>
+          <w:szCs w:val="21"/>
+          <w:shd w:val="clear" w:color="auto" w:fill="FFFFFF"/>
+        </w:rPr>
+        <w:t>$10.</w:t>
+      </w:r>
+      <w:r>
+        <w:rPr>
+          <w:rFonts w:ascii="Helvetica" w:hAnsi="Helvetica" w:cs="Helvetica"/>
+          <w:color w:val="000000"/>
+          <w:sz w:val="21"/>
+          <w:szCs w:val="21"/>
+          <w:shd w:val="clear" w:color="auto" w:fill="FFFFFF"/>
+        </w:rPr>
+        <w:t>39</w:t>
       </w:r>
       <w:r>
         <w:rPr>
@@ -1785,7 +1855,25 @@
           <w:sz w:val="21"/>
           <w:szCs w:val="21"/>
         </w:rPr>
-        <w:t>ne additional chair lift supports the increase in the ticket price of $18.51.</w:t>
+        <w:t>ne additional chair lift supports the increase in the ticket price of $</w:t>
+      </w:r>
+      <w:r>
+        <w:rPr>
+          <w:rFonts w:ascii="Helvetica" w:hAnsi="Helvetica" w:cs="Helvetica"/>
+          <w:color w:val="000000"/>
+          <w:sz w:val="21"/>
+          <w:szCs w:val="21"/>
+        </w:rPr>
+        <w:t>8.46</w:t>
+      </w:r>
+      <w:r>
+        <w:rPr>
+          <w:rFonts w:ascii="Helvetica" w:hAnsi="Helvetica" w:cs="Helvetica"/>
+          <w:color w:val="000000"/>
+          <w:sz w:val="21"/>
+          <w:szCs w:val="21"/>
+        </w:rPr>
+        <w:t>.</w:t>
       </w:r>
       <w:r>
         <w:rPr>
@@ -1821,7 +1909,26 @@
           <w:sz w:val="21"/>
           <w:szCs w:val="21"/>
         </w:rPr>
-        <w:t xml:space="preserve">$32389344 </w:t>
+        <w:t>$</w:t>
+      </w:r>
+      <w:r>
+        <w:rPr>
+          <w:rFonts w:ascii="Helvetica" w:hAnsi="Helvetica" w:cs="Helvetica"/>
+          <w:color w:val="000000"/>
+          <w:sz w:val="21"/>
+          <w:szCs w:val="21"/>
+          <w:shd w:val="clear" w:color="auto" w:fill="FFFFFF"/>
+        </w:rPr>
+        <w:t> $14811594</w:t>
+      </w:r>
+      <w:r>
+        <w:rPr>
+          <w:rFonts w:ascii="Helvetica" w:hAnsi="Helvetica" w:cs="Helvetica"/>
+          <w:color w:val="000000"/>
+          <w:sz w:val="21"/>
+          <w:szCs w:val="21"/>
+        </w:rPr>
+        <w:t xml:space="preserve"> </w:t>
       </w:r>
       <w:r>
         <w:rPr>
@@ -1861,40 +1968,6 @@
       </w:pPr>
       <w:r>
         <w:rPr>
-          <w:rFonts w:ascii="Helvetica" w:hAnsi="Helvetica" w:cs="Helvetica"/>
-          <w:color w:val="000000"/>
-          <w:sz w:val="21"/>
-          <w:szCs w:val="21"/>
-          <w:shd w:val="clear" w:color="auto" w:fill="FFFFFF"/>
-        </w:rPr>
-        <w:t>Upto 4 runs closure, there is no effect on the ticket price</w:t>
-      </w:r>
-      <w:r>
-        <w:rPr>
-          <w:rFonts w:ascii="Helvetica" w:hAnsi="Helvetica" w:cs="Helvetica"/>
-          <w:color w:val="000000"/>
-          <w:sz w:val="21"/>
-          <w:szCs w:val="21"/>
-          <w:shd w:val="clear" w:color="auto" w:fill="FFFFFF"/>
-        </w:rPr>
-        <w:t>, revenue collection.</w:t>
-      </w:r>
-    </w:p>
-    <w:p>
-      <w:pPr>
-        <w:jc w:val="center"/>
-        <w:rPr>
-          <w:rFonts w:ascii="Times New Roman" w:hAnsi="Times New Roman" w:cs="Times New Roman"/>
-          <w:b/>
-          <w:bCs/>
-          <w:color w:val="333333"/>
-          <w:sz w:val="32"/>
-          <w:szCs w:val="32"/>
-          <w:shd w:val="clear" w:color="auto" w:fill="FFFFFF"/>
-        </w:rPr>
-      </w:pPr>
-      <w:r>
-        <w:rPr>
           <w:rFonts w:ascii="Times New Roman" w:hAnsi="Times New Roman" w:cs="Times New Roman"/>
           <w:b/>
           <w:bCs/>
@@ -1907,16 +1980,16 @@
         <mc:AlternateContent>
           <mc:Choice Requires="wps">
             <w:drawing>
-              <wp:anchor distT="45720" distB="45720" distL="114300" distR="114300" simplePos="0" relativeHeight="251659264" behindDoc="0" locked="0" layoutInCell="1" allowOverlap="1" wp14:anchorId="6EF25C8C" wp14:editId="160AA1F3">
+              <wp:anchor distT="45720" distB="45720" distL="114300" distR="114300" simplePos="0" relativeHeight="251659264" behindDoc="0" locked="0" layoutInCell="1" allowOverlap="1" wp14:anchorId="6EF25C8C" wp14:editId="144D2D98">
                 <wp:simplePos x="0" y="0"/>
-                <wp:positionH relativeFrom="column">
-                  <wp:posOffset>598170</wp:posOffset>
+                <wp:positionH relativeFrom="margin">
+                  <wp:align>right</wp:align>
                 </wp:positionH>
                 <wp:positionV relativeFrom="paragraph">
-                  <wp:posOffset>173355</wp:posOffset>
+                  <wp:posOffset>578485</wp:posOffset>
                 </wp:positionV>
-                <wp:extent cx="4105910" cy="1918970"/>
-                <wp:effectExtent l="0" t="0" r="27940" b="24130"/>
+                <wp:extent cx="6690995" cy="3000375"/>
+                <wp:effectExtent l="0" t="0" r="14605" b="28575"/>
                 <wp:wrapSquare wrapText="bothSides"/>
                 <wp:docPr id="217" name="Text Box 2"/>
                 <wp:cNvGraphicFramePr>
@@ -1931,7 +2004,7 @@
                       <wps:spPr bwMode="auto">
                         <a:xfrm>
                           <a:off x="0" y="0"/>
-                          <a:ext cx="4105910" cy="1918970"/>
+                          <a:ext cx="6690995" cy="3000375"/>
                         </a:xfrm>
                         <a:prstGeom prst="rect">
                           <a:avLst/>
@@ -1956,10 +2029,10 @@
                                 <w:noProof/>
                               </w:rPr>
                               <w:drawing>
-                                <wp:inline distT="0" distB="0" distL="0" distR="0" wp14:anchorId="1C519B96" wp14:editId="33B542FE">
-                                  <wp:extent cx="3953128" cy="1794512"/>
-                                  <wp:effectExtent l="0" t="0" r="9525" b="0"/>
-                                  <wp:docPr id="1" name="Picture 1" descr="A picture containing chart&#10;&#10;Description automatically generated"/>
+                                <wp:inline distT="0" distB="0" distL="0" distR="0" wp14:anchorId="655C2B1A" wp14:editId="4FE66CBD">
+                                  <wp:extent cx="6566805" cy="2705100"/>
+                                  <wp:effectExtent l="0" t="0" r="5715" b="0"/>
+                                  <wp:docPr id="1" name="Picture 1"/>
                                   <wp:cNvGraphicFramePr>
                                     <a:graphicFrameLocks xmlns:a="http://schemas.openxmlformats.org/drawingml/2006/main" noChangeAspect="1"/>
                                   </wp:cNvGraphicFramePr>
@@ -1967,29 +2040,30 @@
                                     <a:graphicData uri="http://schemas.openxmlformats.org/drawingml/2006/picture">
                                       <pic:pic xmlns:pic="http://schemas.openxmlformats.org/drawingml/2006/picture">
                                         <pic:nvPicPr>
-                                          <pic:cNvPr id="1" name="Picture 1" descr="A picture containing chart&#10;&#10;Description automatically generated"/>
+                                          <pic:cNvPr id="1" name=""/>
                                           <pic:cNvPicPr/>
                                         </pic:nvPicPr>
-                                        <pic:blipFill>
-                                          <a:blip r:embed="rId11">
-                                            <a:extLst>
-                                              <a:ext uri="{28A0092B-C50C-407E-A947-70E740481C1C}">
-                                                <a14:useLocalDpi xmlns:a14="http://schemas.microsoft.com/office/drawing/2010/main" val="0"/>
-                                              </a:ext>
-                                            </a:extLst>
-                                          </a:blip>
-                                          <a:stretch>
-                                            <a:fillRect/>
-                                          </a:stretch>
+                                        <pic:blipFill rotWithShape="1">
+                                          <a:blip r:embed="rId17"/>
+                                          <a:srcRect l="15257" t="34665" r="32700" b="24655"/>
+                                          <a:stretch/>
                                         </pic:blipFill>
-                                        <pic:spPr>
+                                        <pic:spPr bwMode="auto">
                                           <a:xfrm>
                                             <a:off x="0" y="0"/>
-                                            <a:ext cx="4027069" cy="1828077"/>
+                                            <a:ext cx="6599368" cy="2718514"/>
                                           </a:xfrm>
                                           <a:prstGeom prst="rect">
                                             <a:avLst/>
                                           </a:prstGeom>
+                                          <a:ln>
+                                            <a:noFill/>
+                                          </a:ln>
+                                          <a:extLst>
+                                            <a:ext uri="{53640926-AAD7-44D8-BBD7-CCE9431645EC}">
+                                              <a14:shadowObscured xmlns:a14="http://schemas.microsoft.com/office/drawing/2010/main"/>
+                                            </a:ext>
+                                          </a:extLst>
                                         </pic:spPr>
                                       </pic:pic>
                                     </a:graphicData>
@@ -2017,7 +2091,11 @@
           </mc:Choice>
           <mc:Fallback>
             <w:pict>
-              <v:shape w14:anchorId="6EF25C8C" id="_x0000_s1032" type="#_x0000_t202" style="position:absolute;left:0;text-align:left;margin-left:47.1pt;margin-top:13.65pt;width:323.3pt;height:151.1pt;z-index:251659264;visibility:visible;mso-wrap-style:square;mso-width-percent:0;mso-height-percent:0;mso-wrap-distance-left:9pt;mso-wrap-distance-top:3.6pt;mso-wrap-distance-right:9pt;mso-wrap-distance-bottom:3.6pt;mso-position-horizontal:absolute;mso-position-horizontal-relative:text;mso-position-vertical:absolute;mso-position-vertical-relative:text;mso-width-percent:0;mso-height-percent:0;mso-width-relative:margin;mso-height-relative:margin;v-text-anchor:top" o:gfxdata="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">
+              <v:shapetype w14:anchorId="6EF25C8C" id="_x0000_t202" coordsize="21600,21600" o:spt="202" path="m,l,21600r21600,l21600,xe">
+                <v:stroke joinstyle="miter"/>
+                <v:path gradientshapeok="t" o:connecttype="rect"/>
+              </v:shapetype>
+              <v:shape id="_x0000_s1032" type="#_x0000_t202" style="position:absolute;left:0;text-align:left;margin-left:475.65pt;margin-top:45.55pt;width:526.85pt;height:236.25pt;z-index:251659264;visibility:visible;mso-wrap-style:square;mso-width-percent:0;mso-height-percent:0;mso-wrap-distance-left:9pt;mso-wrap-distance-top:3.6pt;mso-wrap-distance-right:9pt;mso-wrap-distance-bottom:3.6pt;mso-position-horizontal:right;mso-position-horizontal-relative:margin;mso-position-vertical:absolute;mso-position-vertical-relative:text;mso-width-percent:0;mso-height-percent:0;mso-width-relative:margin;mso-height-relative:margin;v-text-anchor:top" o:gfxdata="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">
                 <v:textbox>
                   <w:txbxContent>
                     <w:p>
@@ -2026,10 +2104,10 @@
                           <w:noProof/>
                         </w:rPr>
                         <w:drawing>
-                          <wp:inline distT="0" distB="0" distL="0" distR="0" wp14:anchorId="1C519B96" wp14:editId="33B542FE">
-                            <wp:extent cx="3953128" cy="1794512"/>
-                            <wp:effectExtent l="0" t="0" r="9525" b="0"/>
-                            <wp:docPr id="1" name="Picture 1" descr="A picture containing chart&#10;&#10;Description automatically generated"/>
+                          <wp:inline distT="0" distB="0" distL="0" distR="0" wp14:anchorId="655C2B1A" wp14:editId="4FE66CBD">
+                            <wp:extent cx="6566805" cy="2705100"/>
+                            <wp:effectExtent l="0" t="0" r="5715" b="0"/>
+                            <wp:docPr id="1" name="Picture 1"/>
                             <wp:cNvGraphicFramePr>
                               <a:graphicFrameLocks xmlns:a="http://schemas.openxmlformats.org/drawingml/2006/main" noChangeAspect="1"/>
                             </wp:cNvGraphicFramePr>
@@ -2037,29 +2115,30 @@
                               <a:graphicData uri="http://schemas.openxmlformats.org/drawingml/2006/picture">
                                 <pic:pic xmlns:pic="http://schemas.openxmlformats.org/drawingml/2006/picture">
                                   <pic:nvPicPr>
-                                    <pic:cNvPr id="1" name="Picture 1" descr="A picture containing chart&#10;&#10;Description automatically generated"/>
+                                    <pic:cNvPr id="1" name=""/>
                                     <pic:cNvPicPr/>
                                   </pic:nvPicPr>
-                                  <pic:blipFill>
-                                    <a:blip r:embed="rId11">
-                                      <a:extLst>
-                                        <a:ext uri="{28A0092B-C50C-407E-A947-70E740481C1C}">
-                                          <a14:useLocalDpi xmlns:a14="http://schemas.microsoft.com/office/drawing/2010/main" val="0"/>
-                                        </a:ext>
-                                      </a:extLst>
-                                    </a:blip>
-                                    <a:stretch>
-                                      <a:fillRect/>
-                                    </a:stretch>
+                                  <pic:blipFill rotWithShape="1">
+                                    <a:blip r:embed="rId18"/>
+                                    <a:srcRect l="15257" t="34665" r="32700" b="24655"/>
+                                    <a:stretch/>
                                   </pic:blipFill>
-                                  <pic:spPr>
+                                  <pic:spPr bwMode="auto">
                                     <a:xfrm>
                                       <a:off x="0" y="0"/>
-                                      <a:ext cx="4027069" cy="1828077"/>
+                                      <a:ext cx="6599368" cy="2718514"/>
                                     </a:xfrm>
                                     <a:prstGeom prst="rect">
                                       <a:avLst/>
                                     </a:prstGeom>
+                                    <a:ln>
+                                      <a:noFill/>
+                                    </a:ln>
+                                    <a:extLst>
+                                      <a:ext uri="{53640926-AAD7-44D8-BBD7-CCE9431645EC}">
+                                        <a14:shadowObscured xmlns:a14="http://schemas.microsoft.com/office/drawing/2010/main"/>
+                                      </a:ext>
+                                    </a:extLst>
                                   </pic:spPr>
                                 </pic:pic>
                               </a:graphicData>
@@ -2070,12 +2149,66 @@
                     </w:p>
                   </w:txbxContent>
                 </v:textbox>
-                <w10:wrap type="square"/>
+                <w10:wrap type="square" anchorx="margin"/>
               </v:shape>
             </w:pict>
           </mc:Fallback>
         </mc:AlternateContent>
       </w:r>
+      <w:r>
+        <w:rPr>
+          <w:rFonts w:ascii="Helvetica" w:hAnsi="Helvetica" w:cs="Helvetica"/>
+          <w:color w:val="000000"/>
+          <w:sz w:val="21"/>
+          <w:szCs w:val="21"/>
+          <w:shd w:val="clear" w:color="auto" w:fill="FFFFFF"/>
+        </w:rPr>
+        <w:t xml:space="preserve">Upto </w:t>
+      </w:r>
+      <w:r>
+        <w:rPr>
+          <w:rFonts w:ascii="Helvetica" w:hAnsi="Helvetica" w:cs="Helvetica"/>
+          <w:color w:val="000000"/>
+          <w:sz w:val="21"/>
+          <w:szCs w:val="21"/>
+          <w:shd w:val="clear" w:color="auto" w:fill="FFFFFF"/>
+        </w:rPr>
+        <w:t>5</w:t>
+      </w:r>
+      <w:r>
+        <w:rPr>
+          <w:rFonts w:ascii="Helvetica" w:hAnsi="Helvetica" w:cs="Helvetica"/>
+          <w:color w:val="000000"/>
+          <w:sz w:val="21"/>
+          <w:szCs w:val="21"/>
+          <w:shd w:val="clear" w:color="auto" w:fill="FFFFFF"/>
+        </w:rPr>
+        <w:t xml:space="preserve"> runs closure, there is no effect on the ticket price</w:t>
+      </w:r>
+      <w:r>
+        <w:rPr>
+          <w:rFonts w:ascii="Helvetica" w:hAnsi="Helvetica" w:cs="Helvetica"/>
+          <w:color w:val="000000"/>
+          <w:sz w:val="21"/>
+          <w:szCs w:val="21"/>
+          <w:shd w:val="clear" w:color="auto" w:fill="FFFFFF"/>
+        </w:rPr>
+        <w:t>, revenue collection.</w:t>
+      </w:r>
+    </w:p>
+    <w:p>
+      <w:pPr>
+        <w:jc w:val="center"/>
+        <w:rPr>
+          <w:rFonts w:ascii="Times New Roman" w:hAnsi="Times New Roman" w:cs="Times New Roman"/>
+          <w:b/>
+          <w:bCs/>
+          <w:color w:val="333333"/>
+          <w:sz w:val="32"/>
+          <w:szCs w:val="32"/>
+          <w:shd w:val="clear" w:color="auto" w:fill="FFFFFF"/>
+        </w:rPr>
+      </w:pPr>
     </w:p>
     <w:p>
       <w:pPr>

</xml_diff>

<commit_message>
Guided Capstone report as doc file after correction
</commit_message>
<xml_diff>
--- a/Guided_Capstone_Project.docx
+++ b/Guided_Capstone_Project.docx
@@ -314,7 +314,29 @@
           <w:szCs w:val="21"/>
           <w:shd w:val="clear" w:color="auto" w:fill="FFFFFF"/>
         </w:rPr>
-        <w:t>st four person chair, runs, longest run</w:t>
+        <w:t xml:space="preserve">st </w:t>
+      </w:r>
+      <w:proofErr w:type="gramStart"/>
+      <w:r>
+        <w:rPr>
+          <w:rFonts w:ascii="Helvetica" w:hAnsi="Helvetica" w:cs="Helvetica"/>
+          <w:color w:val="000000"/>
+          <w:sz w:val="21"/>
+          <w:szCs w:val="21"/>
+          <w:shd w:val="clear" w:color="auto" w:fill="FFFFFF"/>
+        </w:rPr>
+        <w:t>four person</w:t>
+      </w:r>
+      <w:proofErr w:type="gramEnd"/>
+      <w:r>
+        <w:rPr>
+          <w:rFonts w:ascii="Helvetica" w:hAnsi="Helvetica" w:cs="Helvetica"/>
+          <w:color w:val="000000"/>
+          <w:sz w:val="21"/>
+          <w:szCs w:val="21"/>
+          <w:shd w:val="clear" w:color="auto" w:fill="FFFFFF"/>
+        </w:rPr>
+        <w:t xml:space="preserve"> chair, runs, longest run</w:t>
       </w:r>
       <w:r>
         <w:rPr>
@@ -376,15 +398,27 @@
         </w:rPr>
         <w:t xml:space="preserve">distribution of the </w:t>
       </w:r>
-      <w:r>
-        <w:rPr>
-          <w:rFonts w:ascii="Helvetica" w:hAnsi="Helvetica" w:cs="Helvetica"/>
-          <w:color w:val="000000"/>
-          <w:sz w:val="21"/>
-          <w:szCs w:val="21"/>
-          <w:shd w:val="clear" w:color="auto" w:fill="FFFFFF"/>
-        </w:rPr>
-        <w:t xml:space="preserve">above mentioned features are shown below </w:t>
+      <w:proofErr w:type="gramStart"/>
+      <w:r>
+        <w:rPr>
+          <w:rFonts w:ascii="Helvetica" w:hAnsi="Helvetica" w:cs="Helvetica"/>
+          <w:color w:val="000000"/>
+          <w:sz w:val="21"/>
+          <w:szCs w:val="21"/>
+          <w:shd w:val="clear" w:color="auto" w:fill="FFFFFF"/>
+        </w:rPr>
+        <w:t>above mentioned</w:t>
+      </w:r>
+      <w:proofErr w:type="gramEnd"/>
+      <w:r>
+        <w:rPr>
+          <w:rFonts w:ascii="Helvetica" w:hAnsi="Helvetica" w:cs="Helvetica"/>
+          <w:color w:val="000000"/>
+          <w:sz w:val="21"/>
+          <w:szCs w:val="21"/>
+          <w:shd w:val="clear" w:color="auto" w:fill="FFFFFF"/>
+        </w:rPr>
+        <w:t xml:space="preserve"> features are shown below </w:t>
       </w:r>
       <w:r>
         <w:rPr>
@@ -1968,6 +2002,519 @@
       </w:pPr>
       <w:r>
         <w:rPr>
+          <w:rFonts w:ascii="Helvetica" w:hAnsi="Helvetica" w:cs="Helvetica"/>
+          <w:color w:val="000000"/>
+          <w:sz w:val="21"/>
+          <w:szCs w:val="21"/>
+          <w:shd w:val="clear" w:color="auto" w:fill="FFFFFF"/>
+        </w:rPr>
+        <w:t xml:space="preserve">Closure of </w:t>
+      </w:r>
+      <w:proofErr w:type="spellStart"/>
+      <w:r>
+        <w:rPr>
+          <w:rFonts w:ascii="Helvetica" w:hAnsi="Helvetica" w:cs="Helvetica"/>
+          <w:color w:val="000000"/>
+          <w:sz w:val="21"/>
+          <w:szCs w:val="21"/>
+          <w:shd w:val="clear" w:color="auto" w:fill="FFFFFF"/>
+        </w:rPr>
+        <w:t>u</w:t>
+      </w:r>
+      <w:r>
+        <w:rPr>
+          <w:rFonts w:ascii="Helvetica" w:hAnsi="Helvetica" w:cs="Helvetica"/>
+          <w:color w:val="000000"/>
+          <w:sz w:val="21"/>
+          <w:szCs w:val="21"/>
+          <w:shd w:val="clear" w:color="auto" w:fill="FFFFFF"/>
+        </w:rPr>
+        <w:t>pto</w:t>
+      </w:r>
+      <w:proofErr w:type="spellEnd"/>
+      <w:r>
+        <w:rPr>
+          <w:rFonts w:ascii="Helvetica" w:hAnsi="Helvetica" w:cs="Helvetica"/>
+          <w:color w:val="000000"/>
+          <w:sz w:val="21"/>
+          <w:szCs w:val="21"/>
+          <w:shd w:val="clear" w:color="auto" w:fill="FFFFFF"/>
+        </w:rPr>
+        <w:t xml:space="preserve"> 5 run</w:t>
+      </w:r>
+      <w:r>
+        <w:rPr>
+          <w:rFonts w:ascii="Helvetica" w:hAnsi="Helvetica" w:cs="Helvetica"/>
+          <w:color w:val="000000"/>
+          <w:sz w:val="21"/>
+          <w:szCs w:val="21"/>
+          <w:shd w:val="clear" w:color="auto" w:fill="FFFFFF"/>
+        </w:rPr>
+        <w:t xml:space="preserve">s </w:t>
+      </w:r>
+      <w:r>
+        <w:rPr>
+          <w:rFonts w:ascii="Helvetica" w:hAnsi="Helvetica" w:cs="Helvetica"/>
+          <w:color w:val="000000"/>
+          <w:sz w:val="21"/>
+          <w:szCs w:val="21"/>
+          <w:shd w:val="clear" w:color="auto" w:fill="FFFFFF"/>
+        </w:rPr>
+        <w:t>can</w:t>
+      </w:r>
+      <w:r>
+        <w:rPr>
+          <w:rFonts w:ascii="Helvetica" w:hAnsi="Helvetica" w:cs="Helvetica"/>
+          <w:color w:val="000000"/>
+          <w:sz w:val="21"/>
+          <w:szCs w:val="21"/>
+          <w:shd w:val="clear" w:color="auto" w:fill="FFFFFF"/>
+        </w:rPr>
+        <w:t xml:space="preserve"> be considered </w:t>
+      </w:r>
+      <w:r>
+        <w:rPr>
+          <w:rFonts w:ascii="Helvetica" w:hAnsi="Helvetica" w:cs="Helvetica"/>
+          <w:color w:val="000000"/>
+          <w:sz w:val="21"/>
+          <w:szCs w:val="21"/>
+          <w:shd w:val="clear" w:color="auto" w:fill="FFFFFF"/>
+        </w:rPr>
+        <w:t>based on</w:t>
+      </w:r>
+      <w:r>
+        <w:rPr>
+          <w:rFonts w:ascii="Helvetica" w:hAnsi="Helvetica" w:cs="Helvetica"/>
+          <w:color w:val="000000"/>
+          <w:sz w:val="21"/>
+          <w:szCs w:val="21"/>
+          <w:shd w:val="clear" w:color="auto" w:fill="FFFFFF"/>
+        </w:rPr>
+        <w:t xml:space="preserve"> model</w:t>
+      </w:r>
+      <w:r>
+        <w:rPr>
+          <w:rFonts w:ascii="Helvetica" w:hAnsi="Helvetica" w:cs="Helvetica"/>
+          <w:color w:val="000000"/>
+          <w:sz w:val="21"/>
+          <w:szCs w:val="21"/>
+          <w:shd w:val="clear" w:color="auto" w:fill="FFFFFF"/>
+        </w:rPr>
+        <w:t>’s</w:t>
+      </w:r>
+      <w:r>
+        <w:rPr>
+          <w:rFonts w:ascii="Helvetica" w:hAnsi="Helvetica" w:cs="Helvetica"/>
+          <w:color w:val="000000"/>
+          <w:sz w:val="21"/>
+          <w:szCs w:val="21"/>
+          <w:shd w:val="clear" w:color="auto" w:fill="FFFFFF"/>
+        </w:rPr>
+        <w:t xml:space="preserve"> </w:t>
+      </w:r>
+      <w:r>
+        <w:rPr>
+          <w:rFonts w:ascii="Helvetica" w:hAnsi="Helvetica" w:cs="Helvetica"/>
+          <w:color w:val="000000"/>
+          <w:sz w:val="21"/>
+          <w:szCs w:val="21"/>
+          <w:shd w:val="clear" w:color="auto" w:fill="FFFFFF"/>
+        </w:rPr>
+        <w:t>predict</w:t>
+      </w:r>
+      <w:r>
+        <w:rPr>
+          <w:rFonts w:ascii="Helvetica" w:hAnsi="Helvetica" w:cs="Helvetica"/>
+          <w:color w:val="000000"/>
+          <w:sz w:val="21"/>
+          <w:szCs w:val="21"/>
+          <w:shd w:val="clear" w:color="auto" w:fill="FFFFFF"/>
+        </w:rPr>
+        <w:t>ion</w:t>
+      </w:r>
+      <w:r>
+        <w:rPr>
+          <w:rFonts w:ascii="Helvetica" w:hAnsi="Helvetica" w:cs="Helvetica"/>
+          <w:color w:val="000000"/>
+          <w:sz w:val="21"/>
+          <w:szCs w:val="21"/>
+          <w:shd w:val="clear" w:color="auto" w:fill="FFFFFF"/>
+        </w:rPr>
+        <w:t>:</w:t>
+      </w:r>
+    </w:p>
+    <w:p>
+      <w:pPr>
+        <w:pStyle w:val="ListParagraph"/>
+        <w:numPr>
+          <w:ilvl w:val="0"/>
+          <w:numId w:val="2"/>
+        </w:numPr>
+        <w:rPr>
+          <w:rFonts w:ascii="Times New Roman" w:hAnsi="Times New Roman" w:cs="Times New Roman"/>
+          <w:b/>
+          <w:bCs/>
+          <w:color w:val="333333"/>
+          <w:sz w:val="32"/>
+          <w:szCs w:val="32"/>
+          <w:shd w:val="clear" w:color="auto" w:fill="FFFFFF"/>
+        </w:rPr>
+      </w:pPr>
+      <w:r>
+        <w:rPr>
+          <w:rFonts w:ascii="Arial" w:hAnsi="Arial" w:cs="Arial"/>
+          <w:color w:val="333333"/>
+          <w:sz w:val="21"/>
+          <w:szCs w:val="21"/>
+          <w:shd w:val="clear" w:color="auto" w:fill="FFFFFF"/>
+        </w:rPr>
+        <w:t>C</w:t>
+      </w:r>
+      <w:r>
+        <w:rPr>
+          <w:rFonts w:ascii="Arial" w:hAnsi="Arial" w:cs="Arial"/>
+          <w:color w:val="333333"/>
+          <w:sz w:val="21"/>
+          <w:szCs w:val="21"/>
+          <w:shd w:val="clear" w:color="auto" w:fill="FFFFFF"/>
+        </w:rPr>
+        <w:t xml:space="preserve">losing one run makes no difference both </w:t>
+      </w:r>
+      <w:r>
+        <w:rPr>
+          <w:rFonts w:ascii="Arial" w:hAnsi="Arial" w:cs="Arial"/>
+          <w:color w:val="333333"/>
+          <w:sz w:val="21"/>
+          <w:szCs w:val="21"/>
+          <w:shd w:val="clear" w:color="auto" w:fill="FFFFFF"/>
+        </w:rPr>
+        <w:t>o</w:t>
+      </w:r>
+      <w:r>
+        <w:rPr>
+          <w:rFonts w:ascii="Arial" w:hAnsi="Arial" w:cs="Arial"/>
+          <w:color w:val="333333"/>
+          <w:sz w:val="21"/>
+          <w:szCs w:val="21"/>
+          <w:shd w:val="clear" w:color="auto" w:fill="FFFFFF"/>
+        </w:rPr>
+        <w:t>n ticket price and revenue</w:t>
+      </w:r>
+      <w:r>
+        <w:rPr>
+          <w:rFonts w:ascii="Arial" w:hAnsi="Arial" w:cs="Arial"/>
+          <w:color w:val="333333"/>
+          <w:sz w:val="21"/>
+          <w:szCs w:val="21"/>
+          <w:shd w:val="clear" w:color="auto" w:fill="FFFFFF"/>
+        </w:rPr>
+        <w:t xml:space="preserve"> collection.</w:t>
+      </w:r>
+    </w:p>
+    <w:p>
+      <w:pPr>
+        <w:pStyle w:val="ListParagraph"/>
+        <w:numPr>
+          <w:ilvl w:val="0"/>
+          <w:numId w:val="2"/>
+        </w:numPr>
+        <w:rPr>
+          <w:rFonts w:ascii="Arial" w:hAnsi="Arial" w:cs="Arial"/>
+          <w:color w:val="333333"/>
+          <w:sz w:val="21"/>
+          <w:szCs w:val="21"/>
+          <w:shd w:val="clear" w:color="auto" w:fill="FFFFFF"/>
+        </w:rPr>
+      </w:pPr>
+      <w:r>
+        <w:rPr>
+          <w:rFonts w:ascii="Arial" w:hAnsi="Arial" w:cs="Arial"/>
+          <w:color w:val="333333"/>
+          <w:sz w:val="21"/>
+          <w:szCs w:val="21"/>
+          <w:shd w:val="clear" w:color="auto" w:fill="FFFFFF"/>
+        </w:rPr>
+        <w:t>Closing 2 and 3 runs successively reduc</w:t>
+      </w:r>
+      <w:r>
+        <w:rPr>
+          <w:rFonts w:ascii="Arial" w:hAnsi="Arial" w:cs="Arial"/>
+          <w:color w:val="333333"/>
+          <w:sz w:val="21"/>
+          <w:szCs w:val="21"/>
+          <w:shd w:val="clear" w:color="auto" w:fill="FFFFFF"/>
+        </w:rPr>
+        <w:t xml:space="preserve">es </w:t>
+      </w:r>
+      <w:r>
+        <w:rPr>
+          <w:rFonts w:ascii="Arial" w:hAnsi="Arial" w:cs="Arial"/>
+          <w:color w:val="333333"/>
+          <w:sz w:val="21"/>
+          <w:szCs w:val="21"/>
+          <w:shd w:val="clear" w:color="auto" w:fill="FFFFFF"/>
+        </w:rPr>
+        <w:t>(</w:t>
+      </w:r>
+      <w:r>
+        <w:rPr>
+          <w:rFonts w:ascii="Arial" w:hAnsi="Arial" w:cs="Arial"/>
+          <w:color w:val="333333"/>
+          <w:sz w:val="21"/>
+          <w:szCs w:val="21"/>
+          <w:shd w:val="clear" w:color="auto" w:fill="FFFFFF"/>
+        </w:rPr>
+        <w:t>though not significant</w:t>
+      </w:r>
+      <w:r>
+        <w:rPr>
+          <w:rFonts w:ascii="Arial" w:hAnsi="Arial" w:cs="Arial"/>
+          <w:color w:val="333333"/>
+          <w:sz w:val="21"/>
+          <w:szCs w:val="21"/>
+          <w:shd w:val="clear" w:color="auto" w:fill="FFFFFF"/>
+        </w:rPr>
+        <w:t xml:space="preserve">) </w:t>
+      </w:r>
+      <w:r>
+        <w:rPr>
+          <w:rFonts w:ascii="Arial" w:hAnsi="Arial" w:cs="Arial"/>
+          <w:color w:val="333333"/>
+          <w:sz w:val="21"/>
+          <w:szCs w:val="21"/>
+          <w:shd w:val="clear" w:color="auto" w:fill="FFFFFF"/>
+        </w:rPr>
+        <w:t>ticket price and revenue.</w:t>
+      </w:r>
+    </w:p>
+    <w:p>
+      <w:pPr>
+        <w:pStyle w:val="ListParagraph"/>
+        <w:numPr>
+          <w:ilvl w:val="0"/>
+          <w:numId w:val="2"/>
+        </w:numPr>
+        <w:rPr>
+          <w:rFonts w:ascii="Arial" w:hAnsi="Arial" w:cs="Arial"/>
+          <w:color w:val="333333"/>
+          <w:sz w:val="21"/>
+          <w:szCs w:val="21"/>
+          <w:shd w:val="clear" w:color="auto" w:fill="FFFFFF"/>
+        </w:rPr>
+      </w:pPr>
+      <w:r>
+        <w:rPr>
+          <w:rFonts w:ascii="Arial" w:hAnsi="Arial" w:cs="Arial"/>
+          <w:color w:val="333333"/>
+          <w:sz w:val="21"/>
+          <w:szCs w:val="21"/>
+          <w:shd w:val="clear" w:color="auto" w:fill="FFFFFF"/>
+        </w:rPr>
+        <w:t>Closing 3, 4 or 5 runs h</w:t>
+      </w:r>
+      <w:r>
+        <w:rPr>
+          <w:rFonts w:ascii="Arial" w:hAnsi="Arial" w:cs="Arial"/>
+          <w:color w:val="333333"/>
+          <w:sz w:val="21"/>
+          <w:szCs w:val="21"/>
+          <w:shd w:val="clear" w:color="auto" w:fill="FFFFFF"/>
+        </w:rPr>
+        <w:t>as</w:t>
+      </w:r>
+      <w:r>
+        <w:rPr>
+          <w:rFonts w:ascii="Arial" w:hAnsi="Arial" w:cs="Arial"/>
+          <w:color w:val="333333"/>
+          <w:sz w:val="21"/>
+          <w:szCs w:val="21"/>
+          <w:shd w:val="clear" w:color="auto" w:fill="FFFFFF"/>
+        </w:rPr>
+        <w:t xml:space="preserve"> same loss </w:t>
+      </w:r>
+      <w:r>
+        <w:rPr>
+          <w:rFonts w:ascii="Arial" w:hAnsi="Arial" w:cs="Arial"/>
+          <w:color w:val="333333"/>
+          <w:sz w:val="21"/>
+          <w:szCs w:val="21"/>
+          <w:shd w:val="clear" w:color="auto" w:fill="FFFFFF"/>
+        </w:rPr>
+        <w:t>o</w:t>
+      </w:r>
+      <w:r>
+        <w:rPr>
+          <w:rFonts w:ascii="Arial" w:hAnsi="Arial" w:cs="Arial"/>
+          <w:color w:val="333333"/>
+          <w:sz w:val="21"/>
+          <w:szCs w:val="21"/>
+          <w:shd w:val="clear" w:color="auto" w:fill="FFFFFF"/>
+        </w:rPr>
+        <w:t>n ticket price and revenue.</w:t>
+      </w:r>
+    </w:p>
+    <w:p>
+      <w:pPr>
+        <w:pStyle w:val="ListParagraph"/>
+        <w:numPr>
+          <w:ilvl w:val="0"/>
+          <w:numId w:val="2"/>
+        </w:numPr>
+        <w:rPr>
+          <w:rFonts w:ascii="Helvetica" w:hAnsi="Helvetica" w:cs="Helvetica"/>
+          <w:color w:val="000000"/>
+          <w:sz w:val="21"/>
+          <w:szCs w:val="21"/>
+          <w:shd w:val="clear" w:color="auto" w:fill="FFFFFF"/>
+        </w:rPr>
+      </w:pPr>
+      <w:r>
+        <w:rPr>
+          <w:rFonts w:ascii="Arial" w:hAnsi="Arial" w:cs="Arial"/>
+          <w:color w:val="333333"/>
+          <w:sz w:val="21"/>
+          <w:szCs w:val="21"/>
+          <w:shd w:val="clear" w:color="auto" w:fill="FFFFFF"/>
+        </w:rPr>
+        <w:t>Increasing the run closure down to 6 or more leads to a further large drop in both ticket</w:t>
+      </w:r>
+      <w:r>
+        <w:rPr>
+          <w:rFonts w:ascii="Arial" w:hAnsi="Arial" w:cs="Arial"/>
+          <w:color w:val="333333"/>
+          <w:sz w:val="21"/>
+          <w:szCs w:val="21"/>
+          <w:shd w:val="clear" w:color="auto" w:fill="FFFFFF"/>
+        </w:rPr>
+        <w:t xml:space="preserve"> and revenue</w:t>
+      </w:r>
+      <w:r>
+        <w:rPr>
+          <w:rFonts w:ascii="Arial" w:hAnsi="Arial" w:cs="Arial"/>
+          <w:color w:val="333333"/>
+          <w:sz w:val="21"/>
+          <w:szCs w:val="21"/>
+          <w:shd w:val="clear" w:color="auto" w:fill="FFFFFF"/>
+        </w:rPr>
+        <w:t>.</w:t>
+      </w:r>
+    </w:p>
+    <w:p>
+      <w:pPr>
+        <w:ind w:firstLine="720"/>
+        <w:rPr>
+          <w:rFonts w:ascii="Helvetica" w:hAnsi="Helvetica" w:cs="Helvetica"/>
+          <w:color w:val="000000"/>
+          <w:sz w:val="21"/>
+          <w:szCs w:val="21"/>
+          <w:shd w:val="clear" w:color="auto" w:fill="FFFFFF"/>
+        </w:rPr>
+      </w:pPr>
+      <w:r>
+        <w:rPr>
+          <w:rFonts w:ascii="Arial" w:hAnsi="Arial" w:cs="Arial"/>
+          <w:color w:val="333333"/>
+          <w:sz w:val="21"/>
+          <w:szCs w:val="21"/>
+          <w:shd w:val="clear" w:color="auto" w:fill="FFFFFF"/>
+        </w:rPr>
+        <w:t xml:space="preserve">Hence, </w:t>
+      </w:r>
+      <w:r>
+        <w:rPr>
+          <w:rFonts w:ascii="Arial" w:hAnsi="Arial" w:cs="Arial"/>
+          <w:color w:val="333333"/>
+          <w:sz w:val="21"/>
+          <w:szCs w:val="21"/>
+          <w:shd w:val="clear" w:color="auto" w:fill="FFFFFF"/>
+        </w:rPr>
+        <w:t xml:space="preserve">maximum </w:t>
+      </w:r>
+      <w:proofErr w:type="spellStart"/>
+      <w:r>
+        <w:rPr>
+          <w:rFonts w:ascii="Arial" w:hAnsi="Arial" w:cs="Arial"/>
+          <w:color w:val="333333"/>
+          <w:sz w:val="21"/>
+          <w:szCs w:val="21"/>
+          <w:shd w:val="clear" w:color="auto" w:fill="FFFFFF"/>
+        </w:rPr>
+        <w:t>upto</w:t>
+      </w:r>
+      <w:proofErr w:type="spellEnd"/>
+      <w:r>
+        <w:rPr>
+          <w:rFonts w:ascii="Arial" w:hAnsi="Arial" w:cs="Arial"/>
+          <w:color w:val="333333"/>
+          <w:sz w:val="21"/>
+          <w:szCs w:val="21"/>
+          <w:shd w:val="clear" w:color="auto" w:fill="FFFFFF"/>
+        </w:rPr>
+        <w:t xml:space="preserve"> </w:t>
+      </w:r>
+      <w:r>
+        <w:rPr>
+          <w:rFonts w:ascii="Arial" w:hAnsi="Arial" w:cs="Arial"/>
+          <w:color w:val="333333"/>
+          <w:sz w:val="21"/>
+          <w:szCs w:val="21"/>
+          <w:shd w:val="clear" w:color="auto" w:fill="FFFFFF"/>
+        </w:rPr>
+        <w:t>5 run</w:t>
+      </w:r>
+      <w:r>
+        <w:rPr>
+          <w:rFonts w:ascii="Arial" w:hAnsi="Arial" w:cs="Arial"/>
+          <w:color w:val="333333"/>
+          <w:sz w:val="21"/>
+          <w:szCs w:val="21"/>
+          <w:shd w:val="clear" w:color="auto" w:fill="FFFFFF"/>
+        </w:rPr>
+        <w:t>s</w:t>
+      </w:r>
+      <w:r>
+        <w:rPr>
+          <w:rFonts w:ascii="Arial" w:hAnsi="Arial" w:cs="Arial"/>
+          <w:color w:val="333333"/>
+          <w:sz w:val="21"/>
+          <w:szCs w:val="21"/>
+          <w:shd w:val="clear" w:color="auto" w:fill="FFFFFF"/>
+        </w:rPr>
+        <w:t xml:space="preserve"> </w:t>
+      </w:r>
+      <w:r>
+        <w:rPr>
+          <w:rFonts w:ascii="Arial" w:hAnsi="Arial" w:cs="Arial"/>
+          <w:color w:val="333333"/>
+          <w:sz w:val="21"/>
+          <w:szCs w:val="21"/>
+          <w:shd w:val="clear" w:color="auto" w:fill="FFFFFF"/>
+        </w:rPr>
+        <w:t xml:space="preserve">can be </w:t>
+      </w:r>
+      <w:r>
+        <w:rPr>
+          <w:rFonts w:ascii="Arial" w:hAnsi="Arial" w:cs="Arial"/>
+          <w:color w:val="333333"/>
+          <w:sz w:val="21"/>
+          <w:szCs w:val="21"/>
+          <w:shd w:val="clear" w:color="auto" w:fill="FFFFFF"/>
+        </w:rPr>
+        <w:t>closed with no significant effect on ticket price and revenue.</w:t>
+      </w:r>
+    </w:p>
+    <w:p>
+      <w:pPr>
+        <w:rPr>
+          <w:rFonts w:ascii="Helvetica" w:hAnsi="Helvetica" w:cs="Helvetica"/>
+          <w:color w:val="000000"/>
+          <w:sz w:val="21"/>
+          <w:szCs w:val="21"/>
+          <w:shd w:val="clear" w:color="auto" w:fill="FFFFFF"/>
+        </w:rPr>
+      </w:pPr>
+      <w:r>
+        <w:rPr>
           <w:rFonts w:ascii="Times New Roman" w:hAnsi="Times New Roman" w:cs="Times New Roman"/>
           <w:b/>
           <w:bCs/>
@@ -1980,13 +2527,13 @@
         <mc:AlternateContent>
           <mc:Choice Requires="wps">
             <w:drawing>
-              <wp:anchor distT="45720" distB="45720" distL="114300" distR="114300" simplePos="0" relativeHeight="251659264" behindDoc="0" locked="0" layoutInCell="1" allowOverlap="1" wp14:anchorId="6EF25C8C" wp14:editId="144D2D98">
+              <wp:anchor distT="45720" distB="45720" distL="114300" distR="114300" simplePos="0" relativeHeight="251659264" behindDoc="0" locked="0" layoutInCell="1" allowOverlap="1" wp14:anchorId="6EF25C8C" wp14:editId="01B41507">
                 <wp:simplePos x="0" y="0"/>
                 <wp:positionH relativeFrom="margin">
-                  <wp:align>right</wp:align>
+                  <wp:align>center</wp:align>
                 </wp:positionH>
                 <wp:positionV relativeFrom="paragraph">
-                  <wp:posOffset>578485</wp:posOffset>
+                  <wp:posOffset>282575</wp:posOffset>
                 </wp:positionV>
                 <wp:extent cx="6690995" cy="3000375"/>
                 <wp:effectExtent l="0" t="0" r="14605" b="28575"/>
@@ -2032,7 +2579,7 @@
                                 <wp:inline distT="0" distB="0" distL="0" distR="0" wp14:anchorId="655C2B1A" wp14:editId="4FE66CBD">
                                   <wp:extent cx="6566805" cy="2705100"/>
                                   <wp:effectExtent l="0" t="0" r="5715" b="0"/>
-                                  <wp:docPr id="1" name="Picture 1"/>
+                                  <wp:docPr id="2" name="Picture 2"/>
                                   <wp:cNvGraphicFramePr>
                                     <a:graphicFrameLocks xmlns:a="http://schemas.openxmlformats.org/drawingml/2006/main" noChangeAspect="1"/>
                                   </wp:cNvGraphicFramePr>
@@ -2091,11 +2638,7 @@
           </mc:Choice>
           <mc:Fallback>
             <w:pict>
-              <v:shapetype w14:anchorId="6EF25C8C" id="_x0000_t202" coordsize="21600,21600" o:spt="202" path="m,l,21600r21600,l21600,xe">
-                <v:stroke joinstyle="miter"/>
-                <v:path gradientshapeok="t" o:connecttype="rect"/>
-              </v:shapetype>
-              <v:shape id="_x0000_s1032" type="#_x0000_t202" style="position:absolute;left:0;text-align:left;margin-left:475.65pt;margin-top:45.55pt;width:526.85pt;height:236.25pt;z-index:251659264;visibility:visible;mso-wrap-style:square;mso-width-percent:0;mso-height-percent:0;mso-wrap-distance-left:9pt;mso-wrap-distance-top:3.6pt;mso-wrap-distance-right:9pt;mso-wrap-distance-bottom:3.6pt;mso-position-horizontal:right;mso-position-horizontal-relative:margin;mso-position-vertical:absolute;mso-position-vertical-relative:text;mso-width-percent:0;mso-height-percent:0;mso-width-relative:margin;mso-height-relative:margin;v-text-anchor:top" o:gfxdata="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">
+              <v:shape w14:anchorId="6EF25C8C" id="_x0000_s1032" type="#_x0000_t202" style="position:absolute;margin-left:0;margin-top:22.25pt;width:526.85pt;height:236.25pt;z-index:251659264;visibility:visible;mso-wrap-style:square;mso-width-percent:0;mso-height-percent:0;mso-wrap-distance-left:9pt;mso-wrap-distance-top:3.6pt;mso-wrap-distance-right:9pt;mso-wrap-distance-bottom:3.6pt;mso-position-horizontal:center;mso-position-horizontal-relative:margin;mso-position-vertical:absolute;mso-position-vertical-relative:text;mso-width-percent:0;mso-height-percent:0;mso-width-relative:margin;mso-height-relative:margin;v-text-anchor:top" o:gfxdata="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">
                 <v:textbox>
                   <w:txbxContent>
                     <w:p>
@@ -2107,7 +2650,7 @@
                           <wp:inline distT="0" distB="0" distL="0" distR="0" wp14:anchorId="655C2B1A" wp14:editId="4FE66CBD">
                             <wp:extent cx="6566805" cy="2705100"/>
                             <wp:effectExtent l="0" t="0" r="5715" b="0"/>
-                            <wp:docPr id="1" name="Picture 1"/>
+                            <wp:docPr id="2" name="Picture 2"/>
                             <wp:cNvGraphicFramePr>
                               <a:graphicFrameLocks xmlns:a="http://schemas.openxmlformats.org/drawingml/2006/main" noChangeAspect="1"/>
                             </wp:cNvGraphicFramePr>
@@ -2155,50 +2698,9 @@
           </mc:Fallback>
         </mc:AlternateContent>
       </w:r>
-      <w:r>
-        <w:rPr>
-          <w:rFonts w:ascii="Helvetica" w:hAnsi="Helvetica" w:cs="Helvetica"/>
-          <w:color w:val="000000"/>
-          <w:sz w:val="21"/>
-          <w:szCs w:val="21"/>
-          <w:shd w:val="clear" w:color="auto" w:fill="FFFFFF"/>
-        </w:rPr>
-        <w:t xml:space="preserve">Upto </w:t>
-      </w:r>
-      <w:r>
-        <w:rPr>
-          <w:rFonts w:ascii="Helvetica" w:hAnsi="Helvetica" w:cs="Helvetica"/>
-          <w:color w:val="000000"/>
-          <w:sz w:val="21"/>
-          <w:szCs w:val="21"/>
-          <w:shd w:val="clear" w:color="auto" w:fill="FFFFFF"/>
-        </w:rPr>
-        <w:t>5</w:t>
-      </w:r>
-      <w:r>
-        <w:rPr>
-          <w:rFonts w:ascii="Helvetica" w:hAnsi="Helvetica" w:cs="Helvetica"/>
-          <w:color w:val="000000"/>
-          <w:sz w:val="21"/>
-          <w:szCs w:val="21"/>
-          <w:shd w:val="clear" w:color="auto" w:fill="FFFFFF"/>
-        </w:rPr>
-        <w:t xml:space="preserve"> runs closure, there is no effect on the ticket price</w:t>
-      </w:r>
-      <w:r>
-        <w:rPr>
-          <w:rFonts w:ascii="Helvetica" w:hAnsi="Helvetica" w:cs="Helvetica"/>
-          <w:color w:val="000000"/>
-          <w:sz w:val="21"/>
-          <w:szCs w:val="21"/>
-          <w:shd w:val="clear" w:color="auto" w:fill="FFFFFF"/>
-        </w:rPr>
-        <w:t>, revenue collection.</w:t>
-      </w:r>
     </w:p>
     <w:p>
       <w:pPr>
-        <w:jc w:val="center"/>
         <w:rPr>
           <w:rFonts w:ascii="Times New Roman" w:hAnsi="Times New Roman" w:cs="Times New Roman"/>
           <w:b/>
@@ -2209,6 +2711,16 @@
           <w:shd w:val="clear" w:color="auto" w:fill="FFFFFF"/>
         </w:rPr>
       </w:pPr>
+      <w:r>
+        <w:rPr>
+          <w:rFonts w:ascii="Helvetica" w:hAnsi="Helvetica" w:cs="Helvetica"/>
+          <w:color w:val="000000"/>
+          <w:sz w:val="21"/>
+          <w:szCs w:val="21"/>
+          <w:shd w:val="clear" w:color="auto" w:fill="FFFFFF"/>
+        </w:rPr>
+        <w:t xml:space="preserve"> </w:t>
+      </w:r>
     </w:p>
     <w:p>
       <w:pPr>
@@ -2252,6 +2764,99 @@
 <file path=word/numbering.xml><?xml version="1.0" encoding="utf-8"?>
 <w:numbering xmlns:wpc="http://schemas.microsoft.com/office/word/2010/wordprocessingCanvas" xmlns:cx="http://schemas.microsoft.com/office/drawing/2014/chartex" xmlns:cx1="http://schemas.microsoft.com/office/drawing/2015/9/8/chartex" xmlns:cx2="http://schemas.microsoft.com/office/drawing/2015/10/21/chartex" xmlns:cx3="http://schemas.microsoft.com/office/drawing/2016/5/9/chartex" xmlns:cx4="http://schemas.microsoft.com/office/drawing/2016/5/10/chartex" xmlns:cx5="http://schemas.microsoft.com/office/drawing/2016/5/11/chartex" xmlns:cx6="http://schemas.microsoft.com/office/drawing/2016/5/12/chartex" xmlns:cx7="http://schemas.microsoft.com/office/drawing/2016/5/13/chartex" xmlns:cx8="http://schemas.microsoft.com/office/drawing/2016/5/14/chartex" xmlns:mc="http://schemas.openxmlformats.org/markup-compatibility/2006" xmlns:aink="http://schemas.microsoft.com/office/drawing/2016/ink" xmlns:am3d="http://schemas.microsoft.com/office/drawing/2017/model3d" xmlns:o="urn:schemas-microsoft-com:office:office" xmlns:r="http://schemas.openxmlformats.org/officeDocument/2006/relationships" xmlns:m="http://schemas.openxmlformats.org/officeDocument/2006/math" xmlns:v="urn:schemas-microsoft-com:vml" xmlns:wp14="http://schemas.microsoft.com/office/word/2010/wordprocessingDrawing" xmlns:wp="http://schemas.openxmlformats.org/drawingml/2006/wordprocessingDrawing" xmlns:w10="urn:schemas-microsoft-com:office:word" xmlns:w="http://schemas.openxmlformats.org/wordprocessingml/2006/main" xmlns:w14="http://schemas.microsoft.com/office/word/2010/wordml" xmlns:w15="http://schemas.microsoft.com/office/word/2012/wordml" xmlns:w16cex="http://schemas.microsoft.com/office/word/2018/wordml/cex" xmlns:w16cid="http://schemas.microsoft.com/office/word/2016/wordml/cid" xmlns:w16="http://schemas.microsoft.com/office/word/2018/wordml" xmlns:w16se="http://schemas.microsoft.com/office/word/2015/wordml/symex" xmlns:wpg="http://schemas.microsoft.com/office/word/2010/wordprocessingGroup" xmlns:wpi="http://schemas.microsoft.com/office/word/2010/wordprocessingInk" xmlns:wne="http://schemas.microsoft.com/office/word/2006/wordml" xmlns:wps="http://schemas.microsoft.com/office/word/2010/wordprocessingShape" mc:Ignorable="w14 w15 w16se w16cid w16 w16cex wp14">
   <w:abstractNum w:abstractNumId="0" w15:restartNumberingAfterBreak="0">
+    <w:nsid w:val="43734ECA"/>
+    <w:multiLevelType w:val="hybridMultilevel"/>
+    <w:tmpl w:val="908827EC"/>
+    <w:lvl w:ilvl="0" w:tplc="0518D596">
+      <w:start w:val="1"/>
+      <w:numFmt w:val="decimal"/>
+      <w:lvlText w:val="%1."/>
+      <w:lvlJc w:val="left"/>
+      <w:pPr>
+        <w:ind w:left="2160" w:hanging="360"/>
+      </w:pPr>
+      <w:rPr>
+        <w:rFonts w:ascii="Arial" w:hAnsi="Arial" w:cs="Arial" w:hint="default"/>
+        <w:b w:val="0"/>
+        <w:bCs w:val="0"/>
+        <w:sz w:val="21"/>
+        <w:szCs w:val="21"/>
+      </w:rPr>
+    </w:lvl>
+    <w:lvl w:ilvl="1" w:tplc="04090019" w:tentative="1">
+      <w:start w:val="1"/>
+      <w:numFmt w:val="lowerLetter"/>
+      <w:lvlText w:val="%2."/>
+      <w:lvlJc w:val="left"/>
+      <w:pPr>
+        <w:ind w:left="2880" w:hanging="360"/>
+      </w:pPr>
+    </w:lvl>
+    <w:lvl w:ilvl="2" w:tplc="0409001B" w:tentative="1">
+      <w:start w:val="1"/>
+      <w:numFmt w:val="lowerRoman"/>
+      <w:lvlText w:val="%3."/>
+      <w:lvlJc w:val="right"/>
+      <w:pPr>
+        <w:ind w:left="3600" w:hanging="180"/>
+      </w:pPr>
+    </w:lvl>
+    <w:lvl w:ilvl="3" w:tplc="0409000F" w:tentative="1">
+      <w:start w:val="1"/>
+      <w:numFmt w:val="decimal"/>
+      <w:lvlText w:val="%4."/>
+      <w:lvlJc w:val="left"/>
+      <w:pPr>
+        <w:ind w:left="4320" w:hanging="360"/>
+      </w:pPr>
+    </w:lvl>
+    <w:lvl w:ilvl="4" w:tplc="04090019" w:tentative="1">
+      <w:start w:val="1"/>
+      <w:numFmt w:val="lowerLetter"/>
+      <w:lvlText w:val="%5."/>
+      <w:lvlJc w:val="left"/>
+      <w:pPr>
+        <w:ind w:left="5040" w:hanging="360"/>
+      </w:pPr>
+    </w:lvl>
+    <w:lvl w:ilvl="5" w:tplc="0409001B" w:tentative="1">
+      <w:start w:val="1"/>
+      <w:numFmt w:val="lowerRoman"/>
+      <w:lvlText w:val="%6."/>
+      <w:lvlJc w:val="right"/>
+      <w:pPr>
+        <w:ind w:left="5760" w:hanging="180"/>
+      </w:pPr>
+    </w:lvl>
+    <w:lvl w:ilvl="6" w:tplc="0409000F" w:tentative="1">
+      <w:start w:val="1"/>
+      <w:numFmt w:val="decimal"/>
+      <w:lvlText w:val="%7."/>
+      <w:lvlJc w:val="left"/>
+      <w:pPr>
+        <w:ind w:left="6480" w:hanging="360"/>
+      </w:pPr>
+    </w:lvl>
+    <w:lvl w:ilvl="7" w:tplc="04090019" w:tentative="1">
+      <w:start w:val="1"/>
+      <w:numFmt w:val="lowerLetter"/>
+      <w:lvlText w:val="%8."/>
+      <w:lvlJc w:val="left"/>
+      <w:pPr>
+        <w:ind w:left="7200" w:hanging="360"/>
+      </w:pPr>
+    </w:lvl>
+    <w:lvl w:ilvl="8" w:tplc="0409001B" w:tentative="1">
+      <w:start w:val="1"/>
+      <w:numFmt w:val="lowerRoman"/>
+      <w:lvlText w:val="%9."/>
+      <w:lvlJc w:val="right"/>
+      <w:pPr>
+        <w:ind w:left="7920" w:hanging="180"/>
+      </w:pPr>
+    </w:lvl>
+  </w:abstractNum>
+  <w:abstractNum w:abstractNumId="1" w15:restartNumberingAfterBreak="0">
     <w:nsid w:val="70203AF8"/>
     <w:multiLevelType w:val="hybridMultilevel"/>
     <w:tmpl w:val="C3288F2C"/>
@@ -2365,6 +2970,9 @@
     </w:lvl>
   </w:abstractNum>
   <w:num w:numId="1">
+    <w:abstractNumId w:val="1"/>
+  </w:num>
+  <w:num w:numId="2">
     <w:abstractNumId w:val="0"/>
   </w:num>
 </w:numbering>

</xml_diff>

<commit_message>
Guided Capstone Project Report with corrections on April-8
</commit_message>
<xml_diff>
--- a/Guided_Capstone_Project.docx
+++ b/Guided_Capstone_Project.docx
@@ -314,29 +314,7 @@
           <w:szCs w:val="21"/>
           <w:shd w:val="clear" w:color="auto" w:fill="FFFFFF"/>
         </w:rPr>
-        <w:t xml:space="preserve">st </w:t>
-      </w:r>
-      <w:proofErr w:type="gramStart"/>
-      <w:r>
-        <w:rPr>
-          <w:rFonts w:ascii="Helvetica" w:hAnsi="Helvetica" w:cs="Helvetica"/>
-          <w:color w:val="000000"/>
-          <w:sz w:val="21"/>
-          <w:szCs w:val="21"/>
-          <w:shd w:val="clear" w:color="auto" w:fill="FFFFFF"/>
-        </w:rPr>
-        <w:t>four person</w:t>
-      </w:r>
-      <w:proofErr w:type="gramEnd"/>
-      <w:r>
-        <w:rPr>
-          <w:rFonts w:ascii="Helvetica" w:hAnsi="Helvetica" w:cs="Helvetica"/>
-          <w:color w:val="000000"/>
-          <w:sz w:val="21"/>
-          <w:szCs w:val="21"/>
-          <w:shd w:val="clear" w:color="auto" w:fill="FFFFFF"/>
-        </w:rPr>
-        <w:t xml:space="preserve"> chair, runs, longest run</w:t>
+        <w:t>st four person chair, runs, longest run</w:t>
       </w:r>
       <w:r>
         <w:rPr>
@@ -398,27 +376,15 @@
         </w:rPr>
         <w:t xml:space="preserve">distribution of the </w:t>
       </w:r>
-      <w:proofErr w:type="gramStart"/>
-      <w:r>
-        <w:rPr>
-          <w:rFonts w:ascii="Helvetica" w:hAnsi="Helvetica" w:cs="Helvetica"/>
-          <w:color w:val="000000"/>
-          <w:sz w:val="21"/>
-          <w:szCs w:val="21"/>
-          <w:shd w:val="clear" w:color="auto" w:fill="FFFFFF"/>
-        </w:rPr>
-        <w:t>above mentioned</w:t>
-      </w:r>
-      <w:proofErr w:type="gramEnd"/>
-      <w:r>
-        <w:rPr>
-          <w:rFonts w:ascii="Helvetica" w:hAnsi="Helvetica" w:cs="Helvetica"/>
-          <w:color w:val="000000"/>
-          <w:sz w:val="21"/>
-          <w:szCs w:val="21"/>
-          <w:shd w:val="clear" w:color="auto" w:fill="FFFFFF"/>
-        </w:rPr>
-        <w:t xml:space="preserve"> features are shown below </w:t>
+      <w:r>
+        <w:rPr>
+          <w:rFonts w:ascii="Helvetica" w:hAnsi="Helvetica" w:cs="Helvetica"/>
+          <w:color w:val="000000"/>
+          <w:sz w:val="21"/>
+          <w:szCs w:val="21"/>
+          <w:shd w:val="clear" w:color="auto" w:fill="FFFFFF"/>
+        </w:rPr>
+        <w:t xml:space="preserve">above mentioned features are shown below </w:t>
       </w:r>
       <w:r>
         <w:rPr>
@@ -2008,39 +1974,17 @@
           <w:szCs w:val="21"/>
           <w:shd w:val="clear" w:color="auto" w:fill="FFFFFF"/>
         </w:rPr>
-        <w:t xml:space="preserve">Closure of </w:t>
-      </w:r>
-      <w:proofErr w:type="spellStart"/>
-      <w:r>
-        <w:rPr>
-          <w:rFonts w:ascii="Helvetica" w:hAnsi="Helvetica" w:cs="Helvetica"/>
-          <w:color w:val="000000"/>
-          <w:sz w:val="21"/>
-          <w:szCs w:val="21"/>
-          <w:shd w:val="clear" w:color="auto" w:fill="FFFFFF"/>
-        </w:rPr>
-        <w:t>u</w:t>
-      </w:r>
-      <w:r>
-        <w:rPr>
-          <w:rFonts w:ascii="Helvetica" w:hAnsi="Helvetica" w:cs="Helvetica"/>
-          <w:color w:val="000000"/>
-          <w:sz w:val="21"/>
-          <w:szCs w:val="21"/>
-          <w:shd w:val="clear" w:color="auto" w:fill="FFFFFF"/>
-        </w:rPr>
-        <w:t>pto</w:t>
-      </w:r>
-      <w:proofErr w:type="spellEnd"/>
-      <w:r>
-        <w:rPr>
-          <w:rFonts w:ascii="Helvetica" w:hAnsi="Helvetica" w:cs="Helvetica"/>
-          <w:color w:val="000000"/>
-          <w:sz w:val="21"/>
-          <w:szCs w:val="21"/>
-          <w:shd w:val="clear" w:color="auto" w:fill="FFFFFF"/>
-        </w:rPr>
-        <w:t xml:space="preserve"> 5 run</w:t>
+        <w:t>Closure of u</w:t>
+      </w:r>
+      <w:r>
+        <w:rPr>
+          <w:rFonts w:ascii="Helvetica" w:hAnsi="Helvetica" w:cs="Helvetica"/>
+          <w:color w:val="000000"/>
+          <w:sz w:val="21"/>
+          <w:szCs w:val="21"/>
+          <w:shd w:val="clear" w:color="auto" w:fill="FFFFFF"/>
+        </w:rPr>
+        <w:t>pto 5 run</w:t>
       </w:r>
       <w:r>
         <w:rPr>
@@ -2254,27 +2198,7 @@
           <w:szCs w:val="21"/>
           <w:shd w:val="clear" w:color="auto" w:fill="FFFFFF"/>
         </w:rPr>
-        <w:t>(</w:t>
-      </w:r>
-      <w:r>
-        <w:rPr>
-          <w:rFonts w:ascii="Arial" w:hAnsi="Arial" w:cs="Arial"/>
-          <w:color w:val="333333"/>
-          <w:sz w:val="21"/>
-          <w:szCs w:val="21"/>
-          <w:shd w:val="clear" w:color="auto" w:fill="FFFFFF"/>
-        </w:rPr>
-        <w:t>though not significant</w:t>
-      </w:r>
-      <w:r>
-        <w:rPr>
-          <w:rFonts w:ascii="Arial" w:hAnsi="Arial" w:cs="Arial"/>
-          <w:color w:val="333333"/>
-          <w:sz w:val="21"/>
-          <w:szCs w:val="21"/>
-          <w:shd w:val="clear" w:color="auto" w:fill="FFFFFF"/>
-        </w:rPr>
-        <w:t xml:space="preserve">) </w:t>
+        <w:t xml:space="preserve">(though not significant) </w:t>
       </w:r>
       <w:r>
         <w:rPr>
@@ -2428,9 +2352,8 @@
           <w:szCs w:val="21"/>
           <w:shd w:val="clear" w:color="auto" w:fill="FFFFFF"/>
         </w:rPr>
-        <w:t xml:space="preserve">maximum </w:t>
-      </w:r>
-      <w:proofErr w:type="spellStart"/>
+        <w:t xml:space="preserve">maximum upto </w:t>
+      </w:r>
       <w:r>
         <w:rPr>
           <w:rFonts w:ascii="Arial" w:hAnsi="Arial" w:cs="Arial"/>
@@ -2439,9 +2362,8 @@
           <w:szCs w:val="21"/>
           <w:shd w:val="clear" w:color="auto" w:fill="FFFFFF"/>
         </w:rPr>
-        <w:t>upto</w:t>
-      </w:r>
-      <w:proofErr w:type="spellEnd"/>
+        <w:t>5 run</w:t>
+      </w:r>
       <w:r>
         <w:rPr>
           <w:rFonts w:ascii="Arial" w:hAnsi="Arial" w:cs="Arial"/>
@@ -2450,6 +2372,16 @@
           <w:szCs w:val="21"/>
           <w:shd w:val="clear" w:color="auto" w:fill="FFFFFF"/>
         </w:rPr>
+        <w:t>s</w:t>
+      </w:r>
+      <w:r>
+        <w:rPr>
+          <w:rFonts w:ascii="Arial" w:hAnsi="Arial" w:cs="Arial"/>
+          <w:color w:val="333333"/>
+          <w:sz w:val="21"/>
+          <w:szCs w:val="21"/>
+          <w:shd w:val="clear" w:color="auto" w:fill="FFFFFF"/>
+        </w:rPr>
         <w:t xml:space="preserve"> </w:t>
       </w:r>
       <w:r>
@@ -2460,7 +2392,7 @@
           <w:szCs w:val="21"/>
           <w:shd w:val="clear" w:color="auto" w:fill="FFFFFF"/>
         </w:rPr>
-        <w:t>5 run</w:t>
+        <w:t xml:space="preserve">can be </w:t>
       </w:r>
       <w:r>
         <w:rPr>
@@ -2470,7 +2402,7 @@
           <w:szCs w:val="21"/>
           <w:shd w:val="clear" w:color="auto" w:fill="FFFFFF"/>
         </w:rPr>
-        <w:t>s</w:t>
+        <w:t>closed with no significant effect on ticket price and revenue.</w:t>
       </w:r>
       <w:r>
         <w:rPr>
@@ -2480,27 +2412,7 @@
           <w:szCs w:val="21"/>
           <w:shd w:val="clear" w:color="auto" w:fill="FFFFFF"/>
         </w:rPr>
-        <w:t xml:space="preserve"> </w:t>
-      </w:r>
-      <w:r>
-        <w:rPr>
-          <w:rFonts w:ascii="Arial" w:hAnsi="Arial" w:cs="Arial"/>
-          <w:color w:val="333333"/>
-          <w:sz w:val="21"/>
-          <w:szCs w:val="21"/>
-          <w:shd w:val="clear" w:color="auto" w:fill="FFFFFF"/>
-        </w:rPr>
-        <w:t xml:space="preserve">can be </w:t>
-      </w:r>
-      <w:r>
-        <w:rPr>
-          <w:rFonts w:ascii="Arial" w:hAnsi="Arial" w:cs="Arial"/>
-          <w:color w:val="333333"/>
-          <w:sz w:val="21"/>
-          <w:szCs w:val="21"/>
-          <w:shd w:val="clear" w:color="auto" w:fill="FFFFFF"/>
-        </w:rPr>
-        <w:t>closed with no significant effect on ticket price and revenue.</w:t>
+        <w:t xml:space="preserve"> The two plots below reveal the details on “Ticket price vs Runs closed” and “Revenue vs Runs closed”.</w:t>
       </w:r>
     </w:p>
     <w:p>

</xml_diff>

<commit_message>
Guided Capstone Project with corrections submitted on April-8
</commit_message>
<xml_diff>
--- a/Guided_Capstone_Project.docx
+++ b/Guided_Capstone_Project.docx
@@ -2188,7 +2188,7 @@
           <w:szCs w:val="21"/>
           <w:shd w:val="clear" w:color="auto" w:fill="FFFFFF"/>
         </w:rPr>
-        <w:t xml:space="preserve">es </w:t>
+        <w:t xml:space="preserve">e </w:t>
       </w:r>
       <w:r>
         <w:rPr>
@@ -2244,7 +2244,7 @@
           <w:szCs w:val="21"/>
           <w:shd w:val="clear" w:color="auto" w:fill="FFFFFF"/>
         </w:rPr>
-        <w:t>as</w:t>
+        <w:t>a</w:t>
       </w:r>
       <w:r>
         <w:rPr>
@@ -2254,7 +2254,17 @@
           <w:szCs w:val="21"/>
           <w:shd w:val="clear" w:color="auto" w:fill="FFFFFF"/>
         </w:rPr>
-        <w:t xml:space="preserve"> same loss </w:t>
+        <w:t xml:space="preserve">ve </w:t>
+      </w:r>
+      <w:r>
+        <w:rPr>
+          <w:rFonts w:ascii="Arial" w:hAnsi="Arial" w:cs="Arial"/>
+          <w:color w:val="333333"/>
+          <w:sz w:val="21"/>
+          <w:szCs w:val="21"/>
+          <w:shd w:val="clear" w:color="auto" w:fill="FFFFFF"/>
+        </w:rPr>
+        <w:t xml:space="preserve">same loss </w:t>
       </w:r>
       <w:r>
         <w:rPr>

</xml_diff>